<commit_message>
Add report to be presented
</commit_message>
<xml_diff>
--- a/ADVEC_version0.docx
+++ b/ADVEC_version0.docx
@@ -989,7 +989,7 @@
     <w:tbl>
       <w:tblPr>
         <w:tblW w:w="2507" w:type="pct"/>
-        <w:tblInd w:w="975" w:type="dxa"/>
+        <w:tblInd w:w="2680" w:type="dxa"/>
         <w:tblBorders>
           <w:top w:val="single" w:sz="12" w:space="0" w:color="auto"/>
           <w:left w:val="single" w:sz="12" w:space="0" w:color="auto"/>
@@ -1246,6 +1246,8 @@
             </w:r>
           </w:p>
         </w:tc>
+        <w:bookmarkStart w:id="0" w:name="_GoBack"/>
+        <w:bookmarkEnd w:id="0"/>
       </w:tr>
       <w:tr>
         <w:tc>
@@ -3852,8 +3854,6 @@
       <w:pPr>
         <w:spacing w:after="160" w:line="259" w:lineRule="auto"/>
       </w:pPr>
-      <w:bookmarkStart w:id="0" w:name="_GoBack"/>
-      <w:bookmarkEnd w:id="0"/>
     </w:p>
     <w:p>
       <w:pPr>

</xml_diff>